<commit_message>
update after rebuilding area plot
</commit_message>
<xml_diff>
--- a/manuscript/tables/Table_1.docx
+++ b/manuscript/tables/Table_1.docx
@@ -1,15 +1,10 @@
 
 <file path=word/document.xml><?xml version="1.0" encoding="utf-8"?>
-<w:document xmlns:wpc="http://schemas.microsoft.com/office/word/2010/wordprocessingCanvas" xmlns:cx="http://schemas.microsoft.com/office/drawing/2014/chartex" xmlns:cx1="http://schemas.microsoft.com/office/drawing/2015/9/8/chartex" xmlns:mc="http://schemas.openxmlformats.org/markup-compatibility/2006" xmlns:o="urn:schemas-microsoft-com:office:office" xmlns:r="http://schemas.openxmlformats.org/officeDocument/2006/relationships" xmlns:m="http://schemas.openxmlformats.org/officeDocument/2006/math" xmlns:v="urn:schemas-microsoft-com:vml" xmlns:wp14="http://schemas.microsoft.com/office/word/2010/wordprocessingDrawing" xmlns:wp="http://schemas.openxmlformats.org/drawingml/2006/wordprocessingDrawing" xmlns:w10="urn:schemas-microsoft-com:office:word" xmlns:w="http://schemas.openxmlformats.org/wordprocessingml/2006/main" xmlns:w14="http://schemas.microsoft.com/office/word/2010/wordml" xmlns:w15="http://schemas.microsoft.com/office/word/2012/wordml" xmlns:w16se="http://schemas.microsoft.com/office/word/2015/wordml/symex" xmlns:wpg="http://schemas.microsoft.com/office/word/2010/wordprocessingGroup" xmlns:wpi="http://schemas.microsoft.com/office/word/2010/wordprocessingInk" xmlns:wne="http://schemas.microsoft.com/office/word/2006/wordml" xmlns:wps="http://schemas.microsoft.com/office/word/2010/wordprocessingShape" mc:Ignorable="w14 w15 w16se wp14">
+<w:document xmlns:wpc="http://schemas.microsoft.com/office/word/2010/wordprocessingCanvas" xmlns:cx="http://schemas.microsoft.com/office/drawing/2014/chartex" xmlns:cx1="http://schemas.microsoft.com/office/drawing/2015/9/8/chartex" xmlns:cx2="http://schemas.microsoft.com/office/drawing/2015/10/21/chartex" xmlns:cx3="http://schemas.microsoft.com/office/drawing/2016/5/9/chartex" xmlns:cx4="http://schemas.microsoft.com/office/drawing/2016/5/10/chartex" xmlns:cx5="http://schemas.microsoft.com/office/drawing/2016/5/11/chartex" xmlns:cx6="http://schemas.microsoft.com/office/drawing/2016/5/12/chartex" xmlns:cx7="http://schemas.microsoft.com/office/drawing/2016/5/13/chartex" xmlns:cx8="http://schemas.microsoft.com/office/drawing/2016/5/14/chartex" xmlns:mc="http://schemas.openxmlformats.org/markup-compatibility/2006" xmlns:aink="http://schemas.microsoft.com/office/drawing/2016/ink" xmlns:am3d="http://schemas.microsoft.com/office/drawing/2017/model3d" xmlns:o="urn:schemas-microsoft-com:office:office" xmlns:oel="http://schemas.microsoft.com/office/2019/extlst" xmlns:r="http://schemas.openxmlformats.org/officeDocument/2006/relationships" xmlns:m="http://schemas.openxmlformats.org/officeDocument/2006/math" xmlns:v="urn:schemas-microsoft-com:vml" xmlns:wp14="http://schemas.microsoft.com/office/word/2010/wordprocessingDrawing" xmlns:wp="http://schemas.openxmlformats.org/drawingml/2006/wordprocessingDrawing" xmlns:w10="urn:schemas-microsoft-com:office:word" xmlns:w="http://schemas.openxmlformats.org/wordprocessingml/2006/main" xmlns:w14="http://schemas.microsoft.com/office/word/2010/wordml" xmlns:w15="http://schemas.microsoft.com/office/word/2012/wordml" xmlns:w16cex="http://schemas.microsoft.com/office/word/2018/wordml/cex" xmlns:w16cid="http://schemas.microsoft.com/office/word/2016/wordml/cid" xmlns:w16="http://schemas.microsoft.com/office/word/2018/wordml" xmlns:w16sdtdh="http://schemas.microsoft.com/office/word/2020/wordml/sdtdatahash" xmlns:w16se="http://schemas.microsoft.com/office/word/2015/wordml/symex" xmlns:wpg="http://schemas.microsoft.com/office/word/2010/wordprocessingGroup" xmlns:wpi="http://schemas.microsoft.com/office/word/2010/wordprocessingInk" xmlns:wne="http://schemas.microsoft.com/office/word/2006/wordml" xmlns:wps="http://schemas.microsoft.com/office/word/2010/wordprocessingShape" mc:Ignorable="w14 w15 w16se w16cid w16 w16cex w16sdtdh wp14">
   <w:body>
     <w:p>
       <w:r>
-        <w:t>Table 1: Comparison between the true total lake area in the simulated dataset against frequentist and Bayesian estimates. The true total</w:t>
-      </w:r>
-      <w:bookmarkStart w:id="0" w:name="_GoBack"/>
-      <w:bookmarkEnd w:id="0"/>
-      <w:r>
-        <w:t xml:space="preserve"> is a point estimate while uncertainty is displayed via differences between the 95</w:t>
+        <w:t>Table 1: Comparison between the true total lake area in the simulated dataset against frequentist and Bayesian estimates. The true total is a point estimate while uncertainty is displayed via differences between the 95</w:t>
       </w:r>
       <w:r>
         <w:rPr>
@@ -327,7 +322,10 @@
               <w:jc w:val="center"/>
             </w:pPr>
             <w:r>
-              <w:t>2.628</w:t>
+              <w:t>2.6</w:t>
+            </w:r>
+            <w:r>
+              <w:t>32</w:t>
             </w:r>
           </w:p>
         </w:tc>
@@ -344,7 +342,10 @@
               <w:jc w:val="center"/>
             </w:pPr>
             <w:r>
-              <w:t>2.627</w:t>
+              <w:t>2.6</w:t>
+            </w:r>
+            <w:r>
+              <w:t>32</w:t>
             </w:r>
           </w:p>
         </w:tc>
@@ -361,7 +362,10 @@
               <w:jc w:val="center"/>
             </w:pPr>
             <w:r>
-              <w:t>2.629</w:t>
+              <w:t>2.6</w:t>
+            </w:r>
+            <w:r>
+              <w:t>33</w:t>
             </w:r>
           </w:p>
         </w:tc>
@@ -378,7 +382,10 @@
               <w:jc w:val="center"/>
             </w:pPr>
             <w:r>
-              <w:t>1,657</w:t>
+              <w:t>1,</w:t>
+            </w:r>
+            <w:r>
+              <w:t>455</w:t>
             </w:r>
           </w:p>
         </w:tc>
@@ -397,7 +404,7 @@
 </file>
 
 <file path=word/styles.xml><?xml version="1.0" encoding="utf-8"?>
-<w:styles xmlns:mc="http://schemas.openxmlformats.org/markup-compatibility/2006" xmlns:r="http://schemas.openxmlformats.org/officeDocument/2006/relationships" xmlns:w="http://schemas.openxmlformats.org/wordprocessingml/2006/main" xmlns:w14="http://schemas.microsoft.com/office/word/2010/wordml" xmlns:w15="http://schemas.microsoft.com/office/word/2012/wordml" xmlns:w16se="http://schemas.microsoft.com/office/word/2015/wordml/symex" mc:Ignorable="w14 w15 w16se">
+<w:styles xmlns:mc="http://schemas.openxmlformats.org/markup-compatibility/2006" xmlns:r="http://schemas.openxmlformats.org/officeDocument/2006/relationships" xmlns:w="http://schemas.openxmlformats.org/wordprocessingml/2006/main" xmlns:w14="http://schemas.microsoft.com/office/word/2010/wordml" xmlns:w15="http://schemas.microsoft.com/office/word/2012/wordml" xmlns:w16cex="http://schemas.microsoft.com/office/word/2018/wordml/cex" xmlns:w16cid="http://schemas.microsoft.com/office/word/2016/wordml/cid" xmlns:w16="http://schemas.microsoft.com/office/word/2018/wordml" xmlns:w16sdtdh="http://schemas.microsoft.com/office/word/2020/wordml/sdtdatahash" xmlns:w16se="http://schemas.microsoft.com/office/word/2015/wordml/symex" mc:Ignorable="w14 w15 w16se w16cid w16 w16cex w16sdtdh">
   <w:docDefaults>
     <w:rPrDefault>
       <w:rPr>
@@ -413,7 +420,7 @@
       </w:pPr>
     </w:pPrDefault>
   </w:docDefaults>
-  <w:latentStyles w:defLockedState="0" w:defUIPriority="99" w:defSemiHidden="0" w:defUnhideWhenUsed="0" w:defQFormat="0" w:count="371">
+  <w:latentStyles w:defLockedState="0" w:defUIPriority="99" w:defSemiHidden="0" w:defUnhideWhenUsed="0" w:defQFormat="0" w:count="376">
     <w:lsdException w:name="Normal" w:uiPriority="0" w:qFormat="1"/>
     <w:lsdException w:name="heading 1" w:uiPriority="9" w:qFormat="1"/>
     <w:lsdException w:name="heading 2" w:semiHidden="1" w:uiPriority="9" w:unhideWhenUsed="1" w:qFormat="1"/>
@@ -519,7 +526,6 @@
     <w:lsdException w:name="HTML Sample" w:semiHidden="1" w:unhideWhenUsed="1"/>
     <w:lsdException w:name="HTML Typewriter" w:semiHidden="1" w:unhideWhenUsed="1"/>
     <w:lsdException w:name="HTML Variable" w:semiHidden="1" w:unhideWhenUsed="1"/>
-    <w:lsdException w:name="Normal Table" w:semiHidden="1" w:unhideWhenUsed="1"/>
     <w:lsdException w:name="annotation subject" w:semiHidden="1" w:unhideWhenUsed="1"/>
     <w:lsdException w:name="No List" w:semiHidden="1" w:unhideWhenUsed="1"/>
     <w:lsdException w:name="Outline List 1" w:semiHidden="1" w:unhideWhenUsed="1"/>
@@ -562,11 +568,8 @@
     <w:lsdException w:name="Table Contemporary" w:semiHidden="1" w:unhideWhenUsed="1"/>
     <w:lsdException w:name="Table Elegant" w:semiHidden="1" w:unhideWhenUsed="1"/>
     <w:lsdException w:name="Table Professional" w:semiHidden="1" w:unhideWhenUsed="1"/>
-    <w:lsdException w:name="Table Subtle 1" w:semiHidden="1" w:unhideWhenUsed="1"/>
     <w:lsdException w:name="Table Subtle 2" w:semiHidden="1" w:unhideWhenUsed="1"/>
     <w:lsdException w:name="Table Web 1" w:semiHidden="1" w:unhideWhenUsed="1"/>
-    <w:lsdException w:name="Table Web 2" w:semiHidden="1" w:unhideWhenUsed="1"/>
-    <w:lsdException w:name="Table Web 3" w:semiHidden="1" w:unhideWhenUsed="1"/>
     <w:lsdException w:name="Balloon Text" w:semiHidden="1" w:unhideWhenUsed="1"/>
     <w:lsdException w:name="Table Grid" w:uiPriority="39"/>
     <w:lsdException w:name="Table Theme" w:semiHidden="1" w:unhideWhenUsed="1"/>
@@ -785,6 +788,11 @@
     <w:lsdException w:name="List Table 5 Dark Accent 6" w:uiPriority="50"/>
     <w:lsdException w:name="List Table 6 Colorful Accent 6" w:uiPriority="51"/>
     <w:lsdException w:name="List Table 7 Colorful Accent 6" w:uiPriority="52"/>
+    <w:lsdException w:name="Mention" w:semiHidden="1" w:unhideWhenUsed="1"/>
+    <w:lsdException w:name="Smart Hyperlink" w:semiHidden="1" w:unhideWhenUsed="1"/>
+    <w:lsdException w:name="Hashtag" w:semiHidden="1" w:unhideWhenUsed="1"/>
+    <w:lsdException w:name="Unresolved Mention" w:semiHidden="1" w:unhideWhenUsed="1"/>
+    <w:lsdException w:name="Smart Link" w:semiHidden="1" w:unhideWhenUsed="1"/>
   </w:latentStyles>
   <w:style w:type="paragraph" w:default="1" w:styleId="Normal">
     <w:name w:val="Normal"/>

</xml_diff>

<commit_message>
re-run with 0.1 km2 threshold
</commit_message>
<xml_diff>
--- a/manuscript/tables/Table_1.docx
+++ b/manuscript/tables/Table_1.docx
@@ -39,8 +39,8 @@
         <w:tblLook w:val="04A0" w:firstRow="1" w:lastRow="0" w:firstColumn="1" w:lastColumn="0" w:noHBand="0" w:noVBand="1"/>
       </w:tblPr>
       <w:tblGrid>
-        <w:gridCol w:w="2128"/>
-        <w:gridCol w:w="1583"/>
+        <w:gridCol w:w="2340"/>
+        <w:gridCol w:w="1371"/>
         <w:gridCol w:w="1584"/>
         <w:gridCol w:w="1583"/>
         <w:gridCol w:w="1584"/>
@@ -48,7 +48,7 @@
       <w:tr>
         <w:tc>
           <w:tcPr>
-            <w:tcW w:w="2128" w:type="dxa"/>
+            <w:tcW w:w="2340" w:type="dxa"/>
             <w:tcBorders>
               <w:bottom w:val="single" w:sz="4" w:space="0" w:color="auto"/>
             </w:tcBorders>
@@ -57,7 +57,7 @@
         </w:tc>
         <w:tc>
           <w:tcPr>
-            <w:tcW w:w="1583" w:type="dxa"/>
+            <w:tcW w:w="1371" w:type="dxa"/>
             <w:tcBorders>
               <w:bottom w:val="single" w:sz="4" w:space="0" w:color="auto"/>
             </w:tcBorders>
@@ -129,7 +129,7 @@
       <w:tr>
         <w:tc>
           <w:tcPr>
-            <w:tcW w:w="2128" w:type="dxa"/>
+            <w:tcW w:w="2340" w:type="dxa"/>
             <w:tcBorders>
               <w:top w:val="single" w:sz="4" w:space="0" w:color="auto"/>
               <w:bottom w:val="nil"/>
@@ -143,7 +143,7 @@
         </w:tc>
         <w:tc>
           <w:tcPr>
-            <w:tcW w:w="1583" w:type="dxa"/>
+            <w:tcW w:w="1371" w:type="dxa"/>
             <w:tcBorders>
               <w:top w:val="single" w:sz="4" w:space="0" w:color="auto"/>
               <w:bottom w:val="nil"/>
@@ -154,7 +154,13 @@
               <w:jc w:val="center"/>
             </w:pPr>
             <w:r>
-              <w:t>2.633</w:t>
+              <w:t>3</w:t>
+            </w:r>
+            <w:r>
+              <w:t>.</w:t>
+            </w:r>
+            <w:r>
+              <w:t>278</w:t>
             </w:r>
           </w:p>
         </w:tc>
@@ -213,15 +219,61 @@
       <w:tr>
         <w:tc>
           <w:tcPr>
-            <w:tcW w:w="2128" w:type="dxa"/>
-            <w:tcBorders>
-              <w:top w:val="nil"/>
-              <w:bottom w:val="nil"/>
-            </w:tcBorders>
-          </w:tcPr>
-          <w:p>
-            <w:r>
-              <w:t>Frequentist</w:t>
+            <w:tcW w:w="2340" w:type="dxa"/>
+            <w:tcBorders>
+              <w:top w:val="nil"/>
+              <w:bottom w:val="nil"/>
+            </w:tcBorders>
+          </w:tcPr>
+          <w:p>
+            <w:r>
+              <w:t>True (80% non-detect)</w:t>
+            </w:r>
+          </w:p>
+        </w:tc>
+        <w:tc>
+          <w:tcPr>
+            <w:tcW w:w="1371" w:type="dxa"/>
+            <w:tcBorders>
+              <w:top w:val="nil"/>
+              <w:bottom w:val="nil"/>
+            </w:tcBorders>
+          </w:tcPr>
+          <w:p>
+            <w:pPr>
+              <w:jc w:val="center"/>
+            </w:pPr>
+            <w:r>
+              <w:t>3</w:t>
+            </w:r>
+            <w:r>
+              <w:t>.</w:t>
+            </w:r>
+            <w:r>
+              <w:t>2</w:t>
+            </w:r>
+            <w:r>
+              <w:t>05</w:t>
+            </w:r>
+          </w:p>
+        </w:tc>
+        <w:tc>
+          <w:tcPr>
+            <w:tcW w:w="1584" w:type="dxa"/>
+            <w:tcBorders>
+              <w:top w:val="nil"/>
+              <w:bottom w:val="nil"/>
+            </w:tcBorders>
+          </w:tcPr>
+          <w:p>
+            <w:pPr>
+              <w:jc w:val="center"/>
+            </w:pPr>
+            <w:r>
+              <w:t>3.2</w:t>
+            </w:r>
+            <w:r>
+              <w:t>05</w:t>
             </w:r>
           </w:p>
         </w:tc>
@@ -238,7 +290,10 @@
               <w:jc w:val="center"/>
             </w:pPr>
             <w:r>
-              <w:t>2.635</w:t>
+              <w:t>3.2</w:t>
+            </w:r>
+            <w:r>
+              <w:t>05</w:t>
             </w:r>
           </w:p>
         </w:tc>
@@ -255,41 +310,7 @@
               <w:jc w:val="center"/>
             </w:pPr>
             <w:r>
-              <w:t>2.635</w:t>
-            </w:r>
-          </w:p>
-        </w:tc>
-        <w:tc>
-          <w:tcPr>
-            <w:tcW w:w="1583" w:type="dxa"/>
-            <w:tcBorders>
-              <w:top w:val="nil"/>
-              <w:bottom w:val="nil"/>
-            </w:tcBorders>
-          </w:tcPr>
-          <w:p>
-            <w:pPr>
-              <w:jc w:val="center"/>
-            </w:pPr>
-            <w:r>
-              <w:t>2.635</w:t>
-            </w:r>
-          </w:p>
-        </w:tc>
-        <w:tc>
-          <w:tcPr>
-            <w:tcW w:w="1584" w:type="dxa"/>
-            <w:tcBorders>
-              <w:top w:val="nil"/>
-              <w:bottom w:val="nil"/>
-            </w:tcBorders>
-          </w:tcPr>
-          <w:p>
-            <w:pPr>
-              <w:jc w:val="center"/>
-            </w:pPr>
-            <w:r>
-              <w:t>166</w:t>
+              <w:t>673</w:t>
             </w:r>
           </w:p>
         </w:tc>
@@ -297,7 +318,106 @@
       <w:tr>
         <w:tc>
           <w:tcPr>
-            <w:tcW w:w="2128" w:type="dxa"/>
+            <w:tcW w:w="2340" w:type="dxa"/>
+            <w:tcBorders>
+              <w:top w:val="nil"/>
+              <w:bottom w:val="nil"/>
+            </w:tcBorders>
+          </w:tcPr>
+          <w:p>
+            <w:r>
+              <w:t>Frequentist</w:t>
+            </w:r>
+          </w:p>
+        </w:tc>
+        <w:tc>
+          <w:tcPr>
+            <w:tcW w:w="1371" w:type="dxa"/>
+            <w:tcBorders>
+              <w:top w:val="nil"/>
+              <w:bottom w:val="nil"/>
+            </w:tcBorders>
+          </w:tcPr>
+          <w:p>
+            <w:pPr>
+              <w:jc w:val="center"/>
+            </w:pPr>
+            <w:r>
+              <w:t>3</w:t>
+            </w:r>
+            <w:r>
+              <w:t>.</w:t>
+            </w:r>
+            <w:r>
+              <w:t>27</w:t>
+            </w:r>
+            <w:r>
+              <w:t>4</w:t>
+            </w:r>
+          </w:p>
+        </w:tc>
+        <w:tc>
+          <w:tcPr>
+            <w:tcW w:w="1584" w:type="dxa"/>
+            <w:tcBorders>
+              <w:top w:val="nil"/>
+              <w:bottom w:val="nil"/>
+            </w:tcBorders>
+          </w:tcPr>
+          <w:p>
+            <w:pPr>
+              <w:jc w:val="center"/>
+            </w:pPr>
+            <w:r>
+              <w:t>3</w:t>
+            </w:r>
+            <w:r>
+              <w:t>.</w:t>
+            </w:r>
+            <w:r>
+              <w:t>274</w:t>
+            </w:r>
+          </w:p>
+        </w:tc>
+        <w:tc>
+          <w:tcPr>
+            <w:tcW w:w="1583" w:type="dxa"/>
+            <w:tcBorders>
+              <w:top w:val="nil"/>
+              <w:bottom w:val="nil"/>
+            </w:tcBorders>
+          </w:tcPr>
+          <w:p>
+            <w:pPr>
+              <w:jc w:val="center"/>
+            </w:pPr>
+            <w:r>
+              <w:t>3.274</w:t>
+            </w:r>
+          </w:p>
+        </w:tc>
+        <w:tc>
+          <w:tcPr>
+            <w:tcW w:w="1584" w:type="dxa"/>
+            <w:tcBorders>
+              <w:top w:val="nil"/>
+              <w:bottom w:val="nil"/>
+            </w:tcBorders>
+          </w:tcPr>
+          <w:p>
+            <w:pPr>
+              <w:jc w:val="center"/>
+            </w:pPr>
+            <w:r>
+              <w:t>14</w:t>
+            </w:r>
+          </w:p>
+        </w:tc>
+      </w:tr>
+      <w:tr>
+        <w:tc>
+          <w:tcPr>
+            <w:tcW w:w="2340" w:type="dxa"/>
             <w:tcBorders>
               <w:top w:val="nil"/>
               <w:bottom w:val="single" w:sz="4" w:space="0" w:color="auto"/>
@@ -311,6 +431,49 @@
         </w:tc>
         <w:tc>
           <w:tcPr>
+            <w:tcW w:w="1371" w:type="dxa"/>
+            <w:tcBorders>
+              <w:top w:val="nil"/>
+              <w:bottom w:val="single" w:sz="4" w:space="0" w:color="auto"/>
+            </w:tcBorders>
+          </w:tcPr>
+          <w:p>
+            <w:pPr>
+              <w:jc w:val="center"/>
+            </w:pPr>
+            <w:r>
+              <w:t>3.</w:t>
+            </w:r>
+            <w:r>
+              <w:t>1</w:t>
+            </w:r>
+            <w:r>
+              <w:t>99</w:t>
+            </w:r>
+          </w:p>
+        </w:tc>
+        <w:tc>
+          <w:tcPr>
+            <w:tcW w:w="1584" w:type="dxa"/>
+            <w:tcBorders>
+              <w:top w:val="nil"/>
+              <w:bottom w:val="single" w:sz="4" w:space="0" w:color="auto"/>
+            </w:tcBorders>
+          </w:tcPr>
+          <w:p>
+            <w:pPr>
+              <w:jc w:val="center"/>
+            </w:pPr>
+            <w:r>
+              <w:t>3.</w:t>
+            </w:r>
+            <w:r>
+              <w:t>158</w:t>
+            </w:r>
+          </w:p>
+        </w:tc>
+        <w:tc>
+          <w:tcPr>
             <w:tcW w:w="1583" w:type="dxa"/>
             <w:tcBorders>
               <w:top w:val="nil"/>
@@ -322,10 +485,10 @@
               <w:jc w:val="center"/>
             </w:pPr>
             <w:r>
-              <w:t>2.6</w:t>
-            </w:r>
-            <w:r>
-              <w:t>32</w:t>
+              <w:t>3.</w:t>
+            </w:r>
+            <w:r>
+              <w:t>273</w:t>
             </w:r>
           </w:p>
         </w:tc>
@@ -342,50 +505,7 @@
               <w:jc w:val="center"/>
             </w:pPr>
             <w:r>
-              <w:t>2.6</w:t>
-            </w:r>
-            <w:r>
-              <w:t>32</w:t>
-            </w:r>
-          </w:p>
-        </w:tc>
-        <w:tc>
-          <w:tcPr>
-            <w:tcW w:w="1583" w:type="dxa"/>
-            <w:tcBorders>
-              <w:top w:val="nil"/>
-              <w:bottom w:val="single" w:sz="4" w:space="0" w:color="auto"/>
-            </w:tcBorders>
-          </w:tcPr>
-          <w:p>
-            <w:pPr>
-              <w:jc w:val="center"/>
-            </w:pPr>
-            <w:r>
-              <w:t>2.6</w:t>
-            </w:r>
-            <w:r>
-              <w:t>33</w:t>
-            </w:r>
-          </w:p>
-        </w:tc>
-        <w:tc>
-          <w:tcPr>
-            <w:tcW w:w="1584" w:type="dxa"/>
-            <w:tcBorders>
-              <w:top w:val="nil"/>
-              <w:bottom w:val="single" w:sz="4" w:space="0" w:color="auto"/>
-            </w:tcBorders>
-          </w:tcPr>
-          <w:p>
-            <w:pPr>
-              <w:jc w:val="center"/>
-            </w:pPr>
-            <w:r>
-              <w:t>1,</w:t>
-            </w:r>
-            <w:r>
-              <w:t>455</w:t>
+              <w:t>115172</w:t>
             </w:r>
           </w:p>
         </w:tc>
@@ -526,6 +646,7 @@
     <w:lsdException w:name="HTML Sample" w:semiHidden="1" w:unhideWhenUsed="1"/>
     <w:lsdException w:name="HTML Typewriter" w:semiHidden="1" w:unhideWhenUsed="1"/>
     <w:lsdException w:name="HTML Variable" w:semiHidden="1" w:unhideWhenUsed="1"/>
+    <w:lsdException w:name="Normal Table" w:semiHidden="1" w:unhideWhenUsed="1"/>
     <w:lsdException w:name="annotation subject" w:semiHidden="1" w:unhideWhenUsed="1"/>
     <w:lsdException w:name="No List" w:semiHidden="1" w:unhideWhenUsed="1"/>
     <w:lsdException w:name="Outline List 1" w:semiHidden="1" w:unhideWhenUsed="1"/>
@@ -568,8 +689,11 @@
     <w:lsdException w:name="Table Contemporary" w:semiHidden="1" w:unhideWhenUsed="1"/>
     <w:lsdException w:name="Table Elegant" w:semiHidden="1" w:unhideWhenUsed="1"/>
     <w:lsdException w:name="Table Professional" w:semiHidden="1" w:unhideWhenUsed="1"/>
+    <w:lsdException w:name="Table Subtle 1" w:semiHidden="1" w:unhideWhenUsed="1"/>
     <w:lsdException w:name="Table Subtle 2" w:semiHidden="1" w:unhideWhenUsed="1"/>
     <w:lsdException w:name="Table Web 1" w:semiHidden="1" w:unhideWhenUsed="1"/>
+    <w:lsdException w:name="Table Web 2" w:semiHidden="1" w:unhideWhenUsed="1"/>
+    <w:lsdException w:name="Table Web 3" w:semiHidden="1" w:unhideWhenUsed="1"/>
     <w:lsdException w:name="Balloon Text" w:semiHidden="1" w:unhideWhenUsed="1"/>
     <w:lsdException w:name="Table Grid" w:uiPriority="39"/>
     <w:lsdException w:name="Table Theme" w:semiHidden="1" w:unhideWhenUsed="1"/>

</xml_diff>